<commit_message>
Preferences example to save simple data
</commit_message>
<xml_diff>
--- a/lessons/AndroidLesson1.docx
+++ b/lessons/AndroidLesson1.docx
@@ -17846,7 +17846,16 @@
           <w:szCs w:val="21"/>
           <w:lang w:val="en-US"/>
         </w:rPr>
-        <w:t xml:space="preserve">Intent </w:t>
+        <w:t>Intent</w:t>
+      </w:r>
+      <w:r>
+        <w:rPr>
+          <w:rFonts w:ascii="Helvetica" w:hAnsi="Helvetica" w:cs="Helvetica"/>
+          <w:color w:val="444444"/>
+          <w:sz w:val="21"/>
+          <w:szCs w:val="21"/>
+        </w:rPr>
+        <w:t xml:space="preserve"> </w:t>
       </w:r>
     </w:p>
     <w:p>
@@ -21361,19 +21370,7 @@
           <w:sz w:val="21"/>
           <w:szCs w:val="21"/>
         </w:rPr>
-        <w:t>- вызывае</w:t>
-      </w:r>
-      <w:bookmarkStart w:id="0" w:name="_GoBack"/>
-      <w:bookmarkEnd w:id="0"/>
-      <w:r>
-        <w:rPr>
-          <w:rFonts w:ascii="Helvetica" w:hAnsi="Helvetica" w:cs="Helvetica"/>
-          <w:b/>
-          <w:color w:val="444444"/>
-          <w:sz w:val="21"/>
-          <w:szCs w:val="21"/>
-        </w:rPr>
-        <w:t>м Activity с возвратом результата</w:t>
+        <w:t>- вызываем Activity с возвратом результата</w:t>
       </w:r>
     </w:p>
     <w:p>
@@ -21668,12 +21665,165 @@
     </w:p>
     <w:p>
       <w:pPr>
+        <w:pStyle w:val="1"/>
+        <w:shd w:val="clear" w:color="auto" w:fill="FFFFFF"/>
+        <w:spacing w:before="0" w:after="300"/>
+        <w:rPr>
+          <w:rFonts w:ascii="Helvetica" w:hAnsi="Helvetica" w:cs="Helvetica"/>
+          <w:color w:val="444444"/>
+        </w:rPr>
+      </w:pPr>
+      <w:hyperlink r:id="rId24" w:tooltip="Урок 33. Хранение данных. Preferences." w:history="1">
+        <w:r>
+          <w:rPr>
+            <w:rStyle w:val="a6"/>
+            <w:rFonts w:ascii="Helvetica" w:hAnsi="Helvetica" w:cs="Helvetica"/>
+            <w:b/>
+            <w:bCs/>
+            <w:color w:val="0077BB"/>
+          </w:rPr>
+          <w:t>Урок 33. Хранение данных. Preferences.</w:t>
+        </w:r>
+      </w:hyperlink>
+    </w:p>
+    <w:p>
+      <w:pPr>
+        <w:shd w:val="clear" w:color="auto" w:fill="FFFFFF"/>
+        <w:spacing w:after="150" w:line="240" w:lineRule="auto"/>
+        <w:rPr>
+          <w:rFonts w:ascii="Helvetica" w:eastAsia="Times New Roman" w:hAnsi="Helvetica" w:cs="Helvetica"/>
+          <w:color w:val="444444"/>
+          <w:sz w:val="21"/>
+          <w:szCs w:val="21"/>
+          <w:lang w:eastAsia="ru-RU"/>
+        </w:rPr>
+      </w:pPr>
+      <w:r>
+        <w:rPr>
+          <w:rFonts w:ascii="Helvetica" w:eastAsia="Times New Roman" w:hAnsi="Helvetica" w:cs="Helvetica"/>
+          <w:color w:val="444444"/>
+          <w:sz w:val="21"/>
+          <w:szCs w:val="21"/>
+          <w:lang w:eastAsia="ru-RU"/>
+        </w:rPr>
+        <w:t>Хватит об Intent и Activity. Поговорим о хранении данных. В Android есть несколько способов хранения данных:</w:t>
+      </w:r>
+    </w:p>
+    <w:p>
+      <w:pPr>
+        <w:shd w:val="clear" w:color="auto" w:fill="FFFFFF"/>
+        <w:spacing w:after="150" w:line="240" w:lineRule="auto"/>
+        <w:rPr>
+          <w:rFonts w:ascii="Helvetica" w:eastAsia="Times New Roman" w:hAnsi="Helvetica" w:cs="Helvetica"/>
+          <w:color w:val="444444"/>
+          <w:sz w:val="21"/>
+          <w:szCs w:val="21"/>
+          <w:lang w:eastAsia="ru-RU"/>
+        </w:rPr>
+      </w:pPr>
+      <w:r>
+        <w:rPr>
+          <w:rFonts w:ascii="Helvetica" w:eastAsia="Times New Roman" w:hAnsi="Helvetica" w:cs="Helvetica"/>
+          <w:b/>
+          <w:bCs/>
+          <w:color w:val="444444"/>
+          <w:sz w:val="21"/>
+          <w:szCs w:val="21"/>
+          <w:lang w:eastAsia="ru-RU"/>
+        </w:rPr>
+        <w:t>Preferences</w:t>
+      </w:r>
+      <w:r>
+        <w:rPr>
+          <w:rFonts w:ascii="Helvetica" w:eastAsia="Times New Roman" w:hAnsi="Helvetica" w:cs="Helvetica"/>
+          <w:color w:val="444444"/>
+          <w:sz w:val="21"/>
+          <w:szCs w:val="21"/>
+          <w:lang w:eastAsia="ru-RU"/>
+        </w:rPr>
+        <w:t> - в качестве аналогии можно привести виндовые INI-файлы</w:t>
+      </w:r>
+    </w:p>
+    <w:p>
+      <w:pPr>
+        <w:shd w:val="clear" w:color="auto" w:fill="FFFFFF"/>
+        <w:spacing w:after="150" w:line="240" w:lineRule="auto"/>
+        <w:rPr>
+          <w:rFonts w:ascii="Helvetica" w:eastAsia="Times New Roman" w:hAnsi="Helvetica" w:cs="Helvetica"/>
+          <w:color w:val="444444"/>
+          <w:sz w:val="21"/>
+          <w:szCs w:val="21"/>
+          <w:lang w:eastAsia="ru-RU"/>
+        </w:rPr>
+      </w:pPr>
+      <w:r>
+        <w:rPr>
+          <w:rFonts w:ascii="Helvetica" w:eastAsia="Times New Roman" w:hAnsi="Helvetica" w:cs="Helvetica"/>
+          <w:b/>
+          <w:bCs/>
+          <w:color w:val="444444"/>
+          <w:sz w:val="21"/>
+          <w:szCs w:val="21"/>
+          <w:lang w:eastAsia="ru-RU"/>
+        </w:rPr>
+        <w:t>SQLite</w:t>
+      </w:r>
+      <w:r>
+        <w:rPr>
+          <w:rFonts w:ascii="Helvetica" w:eastAsia="Times New Roman" w:hAnsi="Helvetica" w:cs="Helvetica"/>
+          <w:color w:val="444444"/>
+          <w:sz w:val="21"/>
+          <w:szCs w:val="21"/>
+          <w:lang w:eastAsia="ru-RU"/>
+        </w:rPr>
+        <w:t> - база данных, таблицы</w:t>
+      </w:r>
+    </w:p>
+    <w:p>
+      <w:pPr>
+        <w:shd w:val="clear" w:color="auto" w:fill="FFFFFF"/>
+        <w:spacing w:after="150" w:line="240" w:lineRule="auto"/>
+        <w:rPr>
+          <w:rFonts w:ascii="Helvetica" w:eastAsia="Times New Roman" w:hAnsi="Helvetica" w:cs="Helvetica"/>
+          <w:color w:val="444444"/>
+          <w:sz w:val="21"/>
+          <w:szCs w:val="21"/>
+          <w:lang w:eastAsia="ru-RU"/>
+        </w:rPr>
+      </w:pPr>
+      <w:r>
+        <w:rPr>
+          <w:rFonts w:ascii="Helvetica" w:eastAsia="Times New Roman" w:hAnsi="Helvetica" w:cs="Helvetica"/>
+          <w:b/>
+          <w:bCs/>
+          <w:color w:val="444444"/>
+          <w:sz w:val="21"/>
+          <w:szCs w:val="21"/>
+          <w:lang w:eastAsia="ru-RU"/>
+        </w:rPr>
+        <w:t>обычные файлы</w:t>
+      </w:r>
+      <w:r>
+        <w:rPr>
+          <w:rFonts w:ascii="Helvetica" w:eastAsia="Times New Roman" w:hAnsi="Helvetica" w:cs="Helvetica"/>
+          <w:color w:val="444444"/>
+          <w:sz w:val="21"/>
+          <w:szCs w:val="21"/>
+          <w:lang w:eastAsia="ru-RU"/>
+        </w:rPr>
+        <w:t> - внутренние и внешние (на SD карте)</w:t>
+      </w:r>
+    </w:p>
+    <w:p>
+      <w:pPr>
         <w:rPr>
           <w:b/>
           <w:sz w:val="40"/>
           <w:szCs w:val="40"/>
         </w:rPr>
       </w:pPr>
+      <w:bookmarkStart w:id="0" w:name="_GoBack"/>
+      <w:bookmarkEnd w:id="0"/>
     </w:p>
     <w:sectPr>
       <w:pgSz w:w="11906" w:h="16838"/>
@@ -22269,6 +22419,27 @@
     <w:name w:val="Normal"/>
     <w:qFormat/>
   </w:style>
+  <w:style w:type="paragraph" w:styleId="1">
+    <w:name w:val="heading 1"/>
+    <w:basedOn w:val="a"/>
+    <w:next w:val="a"/>
+    <w:link w:val="10"/>
+    <w:uiPriority w:val="9"/>
+    <w:qFormat/>
+    <w:rsid w:val="001E58B5"/>
+    <w:pPr>
+      <w:keepNext/>
+      <w:keepLines/>
+      <w:spacing w:before="240" w:after="0"/>
+      <w:outlineLvl w:val="0"/>
+    </w:pPr>
+    <w:rPr>
+      <w:rFonts w:asciiTheme="majorHAnsi" w:eastAsiaTheme="majorEastAsia" w:hAnsiTheme="majorHAnsi" w:cstheme="majorBidi"/>
+      <w:color w:val="2E74B5" w:themeColor="accent1" w:themeShade="BF"/>
+      <w:sz w:val="32"/>
+      <w:szCs w:val="32"/>
+    </w:rPr>
+  </w:style>
   <w:style w:type="paragraph" w:styleId="3">
     <w:name w:val="heading 3"/>
     <w:basedOn w:val="a"/>
@@ -22443,6 +22614,19 @@
       <w:sz w:val="27"/>
       <w:szCs w:val="27"/>
       <w:lang w:eastAsia="ru-RU"/>
+    </w:rPr>
+  </w:style>
+  <w:style w:type="character" w:customStyle="1" w:styleId="10">
+    <w:name w:val="Заголовок 1 Знак"/>
+    <w:basedOn w:val="a0"/>
+    <w:link w:val="1"/>
+    <w:uiPriority w:val="9"/>
+    <w:rsid w:val="001E58B5"/>
+    <w:rPr>
+      <w:rFonts w:asciiTheme="majorHAnsi" w:eastAsiaTheme="majorEastAsia" w:hAnsiTheme="majorHAnsi" w:cstheme="majorBidi"/>
+      <w:color w:val="2E74B5" w:themeColor="accent1" w:themeShade="BF"/>
+      <w:sz w:val="32"/>
+      <w:szCs w:val="32"/>
     </w:rPr>
   </w:style>
 </w:styles>

</xml_diff>